<commit_message>
implemented requirement: replace model
</commit_message>
<xml_diff>
--- a/dsbox-ta2/python/Planner requirements in restriction file.docx
+++ b/dsbox-ta2/python/Planner requirements in restriction file.docx
@@ -539,14 +539,7 @@
           <w:sz w:val="28"/>
           <w:szCs w:val="28"/>
         </w:rPr>
-        <w:t xml:space="preserve">models, </w:t>
-      </w:r>
-      <w:r>
-        <w:rPr>
-          <w:sz w:val="28"/>
-          <w:szCs w:val="28"/>
-        </w:rPr>
-        <w:t>the TA2 system will explore all possible pipelines.</w:t>
+        <w:t>models, the TA2 system will explore all possible pipelines.</w:t>
       </w:r>
     </w:p>
     <w:p>
@@ -1021,21 +1014,7 @@
           <w:sz w:val="28"/>
           <w:szCs w:val="28"/>
         </w:rPr>
-        <w:t xml:space="preserve">[status: </w:t>
-      </w:r>
-      <w:r>
-        <w:rPr>
-          <w:sz w:val="28"/>
-          <w:szCs w:val="28"/>
-        </w:rPr>
-        <w:t xml:space="preserve">not </w:t>
-      </w:r>
-      <w:r>
-        <w:rPr>
-          <w:sz w:val="28"/>
-          <w:szCs w:val="28"/>
-        </w:rPr>
-        <w:t>implemented]</w:t>
+        <w:t>[status: not implemented]</w:t>
       </w:r>
       <w:bookmarkEnd w:id="4"/>
       <w:bookmarkEnd w:id="5"/>
@@ -2141,7 +2120,14 @@
           <w:sz w:val="28"/>
           <w:szCs w:val="28"/>
         </w:rPr>
-        <w:t>": [“</w:t>
+        <w:t>":</w:t>
+      </w:r>
+      <w:r>
+        <w:rPr>
+          <w:sz w:val="28"/>
+          <w:szCs w:val="28"/>
+        </w:rPr>
+        <w:t xml:space="preserve"> {“</w:t>
       </w:r>
       <w:proofErr w:type="spellStart"/>
       <w:r>
@@ -2149,7 +2135,7 @@
           <w:sz w:val="28"/>
           <w:szCs w:val="28"/>
         </w:rPr>
-        <w:t>LogisticRegression</w:t>
+        <w:t>replace_model</w:t>
       </w:r>
       <w:proofErr w:type="spellEnd"/>
       <w:r>
@@ -2157,7 +2143,37 @@
           <w:sz w:val="28"/>
           <w:szCs w:val="28"/>
         </w:rPr>
-        <w:t>”]</w:t>
+        <w:t>”:</w:t>
+      </w:r>
+      <w:r>
+        <w:rPr>
+          <w:sz w:val="28"/>
+          <w:szCs w:val="28"/>
+        </w:rPr>
+        <w:t xml:space="preserve"> [“LogisticRegression”]</w:t>
+      </w:r>
+      <w:r>
+        <w:rPr>
+          <w:sz w:val="28"/>
+          <w:szCs w:val="28"/>
+        </w:rPr>
+        <w:t>,”new_model”:[“RandomF</w:t>
+      </w:r>
+      <w:bookmarkStart w:id="6" w:name="_GoBack"/>
+      <w:bookmarkEnd w:id="6"/>
+      <w:r>
+        <w:rPr>
+          <w:sz w:val="28"/>
+          <w:szCs w:val="28"/>
+        </w:rPr>
+        <w:t>orest</w:t>
+      </w:r>
+      <w:r>
+        <w:rPr>
+          <w:sz w:val="28"/>
+          <w:szCs w:val="28"/>
+        </w:rPr>
+        <w:t>Classifier”]}</w:t>
       </w:r>
     </w:p>
     <w:p>
@@ -3171,16 +3187,7 @@
           <w:sz w:val="28"/>
           <w:szCs w:val="28"/>
         </w:rPr>
-        <w:t>Parameters: array inc</w:t>
-      </w:r>
-      <w:bookmarkStart w:id="6" w:name="_GoBack"/>
-      <w:bookmarkEnd w:id="6"/>
-      <w:r>
-        <w:rPr>
-          <w:sz w:val="28"/>
-          <w:szCs w:val="28"/>
-        </w:rPr>
-        <w:t>ludes model names. All primitives have to be registered as part of the primitive library of the TA2 system.</w:t>
+        <w:t>Parameters: array includes model names. All primitives have to be registered as part of the primitive library of the TA2 system.</w:t>
       </w:r>
     </w:p>
     <w:p>

</xml_diff>